<commit_message>
BookLand SuperFinal Release v5.0
</commit_message>
<xml_diff>
--- a/BookShop(Documents)/Пояснительная записка.docx
+++ b/BookShop(Documents)/Пояснительная записка.docx
@@ -839,7 +839,7 @@
           <w:szCs w:val="28"/>
           <w:lang w:val="ru-RU"/>
         </w:rPr>
-        <w:t>18</w:t>
+        <w:t>15</w:t>
       </w:r>
     </w:p>
     <w:p>
@@ -888,7 +888,16 @@
           <w:szCs w:val="28"/>
           <w:lang w:val="ru-RU"/>
         </w:rPr>
-        <w:t>21</w:t>
+        <w:t>2</w:t>
+      </w:r>
+      <w:r>
+        <w:rPr>
+          <w:rFonts w:ascii="Times New Roman" w:hAnsi="Times New Roman"/>
+          <w:sz w:val="28"/>
+          <w:szCs w:val="28"/>
+          <w:lang w:val="ru-RU"/>
+        </w:rPr>
+        <w:t>4</w:t>
       </w:r>
     </w:p>
     <w:p>
@@ -7262,7 +7271,7 @@
         <w:rPr>
           <w:rFonts w:eastAsiaTheme="minorEastAsia"/>
           <w:sz w:val="28"/>
-          <w:lang w:val="en-US"/>
+          <w:lang w:val="ru-RU"/>
         </w:rPr>
       </w:pPr>
       <w:r>
@@ -7277,7 +7286,7 @@
         <w:rPr>
           <w:rFonts w:eastAsiaTheme="minorEastAsia"/>
           <w:sz w:val="28"/>
-          <w:lang w:val="en-US"/>
+          <w:lang w:val="ru-RU"/>
         </w:rPr>
         <w:t>:</w:t>
       </w:r>
@@ -7288,7 +7297,7 @@
         <w:rPr>
           <w:rFonts w:eastAsiaTheme="minorEastAsia"/>
           <w:sz w:val="28"/>
-          <w:lang w:val="en-US"/>
+          <w:lang w:val="ru-RU"/>
         </w:rPr>
       </w:pPr>
       <w:r>
@@ -7357,7 +7366,7 @@
         <w:rPr>
           <w:rFonts w:eastAsiaTheme="minorEastAsia"/>
           <w:sz w:val="28"/>
-          <w:lang w:val="en-US"/>
+          <w:lang w:val="ru-RU"/>
         </w:rPr>
         <w:t xml:space="preserve"> </w:t>
       </w:r>
@@ -7368,7 +7377,7 @@
         <w:rPr>
           <w:rFonts w:eastAsiaTheme="minorEastAsia"/>
           <w:sz w:val="28"/>
-          <w:lang w:val="en-US"/>
+          <w:lang w:val="ru-RU"/>
         </w:rPr>
       </w:pPr>
       <w:r>
@@ -7437,7 +7446,7 @@
         <w:rPr>
           <w:rFonts w:eastAsiaTheme="minorEastAsia"/>
           <w:sz w:val="28"/>
-          <w:lang w:val="en-US"/>
+          <w:lang w:val="ru-RU"/>
         </w:rPr>
         <w:t xml:space="preserve">  </w:t>
       </w:r>
@@ -7448,7 +7457,7 @@
         <w:rPr>
           <w:rFonts w:eastAsiaTheme="minorEastAsia"/>
           <w:sz w:val="28"/>
-          <w:lang w:val="en-US"/>
+          <w:lang w:val="ru-RU"/>
         </w:rPr>
       </w:pPr>
     </w:p>
@@ -7458,7 +7467,7 @@
         <w:rPr>
           <w:rFonts w:eastAsiaTheme="minorEastAsia"/>
           <w:sz w:val="28"/>
-          <w:lang w:val="en-US"/>
+          <w:lang w:val="ru-RU"/>
         </w:rPr>
       </w:pPr>
       <w:r>
@@ -7473,7 +7482,7 @@
         <w:rPr>
           <w:rFonts w:eastAsiaTheme="minorEastAsia"/>
           <w:sz w:val="28"/>
-          <w:lang w:val="en-US"/>
+          <w:lang w:val="ru-RU"/>
         </w:rPr>
         <w:t>:</w:t>
       </w:r>
@@ -7664,7 +7673,7 @@
         <w:rPr>
           <w:rFonts w:eastAsiaTheme="minorEastAsia"/>
           <w:sz w:val="28"/>
-          <w:lang w:val="en-US"/>
+          <w:lang w:val="ru-RU"/>
         </w:rPr>
       </w:pPr>
       <w:r>
@@ -7733,7 +7742,7 @@
         <w:rPr>
           <w:rFonts w:eastAsiaTheme="minorEastAsia"/>
           <w:sz w:val="28"/>
-          <w:lang w:val="en-US"/>
+          <w:lang w:val="ru-RU"/>
         </w:rPr>
         <w:t xml:space="preserve"> </w:t>
       </w:r>
@@ -7744,7 +7753,7 @@
         <w:rPr>
           <w:rFonts w:eastAsiaTheme="minorEastAsia"/>
           <w:sz w:val="28"/>
-          <w:lang w:val="en-US"/>
+          <w:lang w:val="ru-RU"/>
         </w:rPr>
       </w:pPr>
     </w:p>
@@ -7996,35 +8005,22 @@
           <w:rFonts w:eastAsiaTheme="minorEastAsia"/>
           <w:noProof/>
           <w:sz w:val="28"/>
+          <w:lang w:val="en-US"/>
         </w:rPr>
         <w:drawing>
-          <wp:inline distT="0" distB="0" distL="0" distR="0" wp14:anchorId="187C9220" wp14:editId="305BBC6D">
-            <wp:extent cx="6029960" cy="2757170"/>
-            <wp:effectExtent l="0" t="0" r="8890" b="5080"/>
-            <wp:docPr id="21" name="Объект 12">
-              <a:extLst xmlns:a="http://schemas.openxmlformats.org/drawingml/2006/main">
-                <a:ext uri="{FF2B5EF4-FFF2-40B4-BE49-F238E27FC236}">
-                  <a16:creationId xmlns:a16="http://schemas.microsoft.com/office/drawing/2014/main" id="{6CE0D190-FE1B-406D-B704-9B704E1445A1}"/>
-                </a:ext>
-              </a:extLst>
-            </wp:docPr>
+          <wp:inline distT="0" distB="0" distL="0" distR="0" wp14:anchorId="58E97BC1" wp14:editId="47299903">
+            <wp:extent cx="6029960" cy="2798445"/>
+            <wp:effectExtent l="0" t="0" r="8890" b="1905"/>
+            <wp:docPr id="1" name="Рисунок 1"/>
             <wp:cNvGraphicFramePr>
-              <a:graphicFrameLocks xmlns:a="http://schemas.openxmlformats.org/drawingml/2006/main" noGrp="1" noChangeAspect="1"/>
+              <a:graphicFrameLocks xmlns:a="http://schemas.openxmlformats.org/drawingml/2006/main" noChangeAspect="1"/>
             </wp:cNvGraphicFramePr>
             <a:graphic xmlns:a="http://schemas.openxmlformats.org/drawingml/2006/main">
               <a:graphicData uri="http://schemas.openxmlformats.org/drawingml/2006/picture">
                 <pic:pic xmlns:pic="http://schemas.openxmlformats.org/drawingml/2006/picture">
                   <pic:nvPicPr>
-                    <pic:cNvPr id="13" name="Объект 12">
-                      <a:extLst>
-                        <a:ext uri="{FF2B5EF4-FFF2-40B4-BE49-F238E27FC236}">
-                          <a16:creationId xmlns:a16="http://schemas.microsoft.com/office/drawing/2014/main" id="{6CE0D190-FE1B-406D-B704-9B704E1445A1}"/>
-                        </a:ext>
-                      </a:extLst>
-                    </pic:cNvPr>
-                    <pic:cNvPicPr>
-                      <a:picLocks noGrp="1" noChangeAspect="1"/>
-                    </pic:cNvPicPr>
+                    <pic:cNvPr id="1" name="Рисунок 1"/>
+                    <pic:cNvPicPr/>
                   </pic:nvPicPr>
                   <pic:blipFill>
                     <a:blip r:embed="rId26" cstate="print">
@@ -8041,7 +8037,7 @@
                   <pic:spPr>
                     <a:xfrm>
                       <a:off x="0" y="0"/>
-                      <a:ext cx="6029960" cy="2757170"/>
+                      <a:ext cx="6029960" cy="2798445"/>
                     </a:xfrm>
                     <a:prstGeom prst="rect">
                       <a:avLst/>
@@ -8660,12 +8656,6 @@
           <w:sz w:val="28"/>
           <w:lang w:val="en-US"/>
         </w:rPr>
-        <w:sectPr>
-          <w:pgSz w:w="11906" w:h="16838"/>
-          <w:pgMar w:top="426" w:right="850" w:bottom="567" w:left="1560" w:header="708" w:footer="708" w:gutter="0"/>
-          <w:cols w:space="720"/>
-          <w:docGrid w:linePitch="360"/>
-        </w:sectPr>
       </w:pPr>
       <w:r>
         <w:rPr>
@@ -8732,6 +8722,222 @@
     </w:p>
     <w:p>
       <w:pPr>
+        <w:spacing w:line="360" w:lineRule="auto"/>
+        <w:rPr>
+          <w:rFonts w:eastAsiaTheme="minorEastAsia"/>
+          <w:sz w:val="28"/>
+          <w:lang w:val="en-US"/>
+        </w:rPr>
+      </w:pPr>
+    </w:p>
+    <w:p>
+      <w:pPr>
+        <w:spacing w:line="360" w:lineRule="auto"/>
+        <w:rPr>
+          <w:rFonts w:eastAsiaTheme="minorEastAsia"/>
+          <w:sz w:val="28"/>
+          <w:lang w:val="ru-RU"/>
+        </w:rPr>
+      </w:pPr>
+      <w:r>
+        <w:rPr>
+          <w:rFonts w:eastAsiaTheme="minorEastAsia"/>
+          <w:sz w:val="28"/>
+          <w:lang w:val="ru-RU"/>
+        </w:rPr>
+        <w:t>Панель управления аккаунтом администратора</w:t>
+      </w:r>
+      <w:r>
+        <w:rPr>
+          <w:rFonts w:eastAsiaTheme="minorEastAsia"/>
+          <w:sz w:val="28"/>
+          <w:lang w:val="ru-RU"/>
+        </w:rPr>
+        <w:t>:</w:t>
+      </w:r>
+    </w:p>
+    <w:p>
+      <w:pPr>
+        <w:spacing w:line="360" w:lineRule="auto"/>
+        <w:rPr>
+          <w:rFonts w:eastAsiaTheme="minorEastAsia"/>
+          <w:sz w:val="28"/>
+          <w:lang w:val="ru-RU"/>
+        </w:rPr>
+      </w:pPr>
+    </w:p>
+    <w:p>
+      <w:pPr>
+        <w:spacing w:line="360" w:lineRule="auto"/>
+        <w:rPr>
+          <w:rFonts w:eastAsiaTheme="minorEastAsia"/>
+          <w:sz w:val="28"/>
+          <w:lang w:val="ru-RU"/>
+        </w:rPr>
+      </w:pPr>
+      <w:r>
+        <w:rPr>
+          <w:rFonts w:eastAsiaTheme="minorEastAsia"/>
+          <w:noProof/>
+          <w:sz w:val="28"/>
+          <w:lang w:val="ru-RU"/>
+        </w:rPr>
+        <w:drawing>
+          <wp:inline distT="0" distB="0" distL="0" distR="0" wp14:anchorId="357A7582" wp14:editId="67BBA6B0">
+            <wp:extent cx="6029960" cy="2826385"/>
+            <wp:effectExtent l="0" t="0" r="8890" b="0"/>
+            <wp:docPr id="2" name="Рисунок 2"/>
+            <wp:cNvGraphicFramePr>
+              <a:graphicFrameLocks xmlns:a="http://schemas.openxmlformats.org/drawingml/2006/main" noChangeAspect="1"/>
+            </wp:cNvGraphicFramePr>
+            <a:graphic xmlns:a="http://schemas.openxmlformats.org/drawingml/2006/main">
+              <a:graphicData uri="http://schemas.openxmlformats.org/drawingml/2006/picture">
+                <pic:pic xmlns:pic="http://schemas.openxmlformats.org/drawingml/2006/picture">
+                  <pic:nvPicPr>
+                    <pic:cNvPr id="2" name="Рисунок 2"/>
+                    <pic:cNvPicPr/>
+                  </pic:nvPicPr>
+                  <pic:blipFill>
+                    <a:blip r:embed="rId34" cstate="print">
+                      <a:extLst>
+                        <a:ext uri="{28A0092B-C50C-407E-A947-70E740481C1C}">
+                          <a14:useLocalDpi xmlns:a14="http://schemas.microsoft.com/office/drawing/2010/main" val="0"/>
+                        </a:ext>
+                      </a:extLst>
+                    </a:blip>
+                    <a:stretch>
+                      <a:fillRect/>
+                    </a:stretch>
+                  </pic:blipFill>
+                  <pic:spPr>
+                    <a:xfrm>
+                      <a:off x="0" y="0"/>
+                      <a:ext cx="6029960" cy="2826385"/>
+                    </a:xfrm>
+                    <a:prstGeom prst="rect">
+                      <a:avLst/>
+                    </a:prstGeom>
+                  </pic:spPr>
+                </pic:pic>
+              </a:graphicData>
+            </a:graphic>
+          </wp:inline>
+        </w:drawing>
+      </w:r>
+    </w:p>
+    <w:p>
+      <w:pPr>
+        <w:spacing w:line="360" w:lineRule="auto"/>
+        <w:rPr>
+          <w:rFonts w:eastAsiaTheme="minorEastAsia"/>
+          <w:sz w:val="28"/>
+          <w:lang w:val="ru-RU"/>
+        </w:rPr>
+      </w:pPr>
+    </w:p>
+    <w:p>
+      <w:pPr>
+        <w:spacing w:line="360" w:lineRule="auto"/>
+        <w:rPr>
+          <w:rFonts w:eastAsiaTheme="minorEastAsia"/>
+          <w:sz w:val="28"/>
+          <w:lang w:val="ru-RU"/>
+        </w:rPr>
+      </w:pPr>
+      <w:r>
+        <w:rPr>
+          <w:rFonts w:eastAsiaTheme="minorEastAsia"/>
+          <w:sz w:val="28"/>
+          <w:lang w:val="ru-RU"/>
+        </w:rPr>
+        <w:t>Страница редактирования пароля аккаунта администратора</w:t>
+      </w:r>
+      <w:r>
+        <w:rPr>
+          <w:rFonts w:eastAsiaTheme="minorEastAsia"/>
+          <w:sz w:val="28"/>
+          <w:lang w:val="ru-RU"/>
+        </w:rPr>
+        <w:t>:</w:t>
+      </w:r>
+    </w:p>
+    <w:p>
+      <w:pPr>
+        <w:spacing w:line="360" w:lineRule="auto"/>
+        <w:rPr>
+          <w:rFonts w:eastAsiaTheme="minorEastAsia"/>
+          <w:sz w:val="28"/>
+          <w:lang w:val="ru-RU"/>
+        </w:rPr>
+      </w:pPr>
+    </w:p>
+    <w:p>
+      <w:pPr>
+        <w:spacing w:line="360" w:lineRule="auto"/>
+        <w:rPr>
+          <w:rFonts w:eastAsiaTheme="minorEastAsia"/>
+          <w:sz w:val="28"/>
+          <w:lang w:val="ru-RU"/>
+        </w:rPr>
+        <w:sectPr>
+          <w:pgSz w:w="11906" w:h="16838"/>
+          <w:pgMar w:top="426" w:right="850" w:bottom="567" w:left="1560" w:header="708" w:footer="708" w:gutter="0"/>
+          <w:cols w:space="720"/>
+          <w:docGrid w:linePitch="360"/>
+        </w:sectPr>
+      </w:pPr>
+      <w:r>
+        <w:rPr>
+          <w:rFonts w:eastAsiaTheme="minorEastAsia"/>
+          <w:noProof/>
+          <w:sz w:val="28"/>
+          <w:lang w:val="ru-RU"/>
+        </w:rPr>
+        <w:drawing>
+          <wp:inline distT="0" distB="0" distL="0" distR="0" wp14:anchorId="590945AB" wp14:editId="42BEFD48">
+            <wp:extent cx="6029960" cy="2826385"/>
+            <wp:effectExtent l="0" t="0" r="8890" b="0"/>
+            <wp:docPr id="4" name="Рисунок 4"/>
+            <wp:cNvGraphicFramePr>
+              <a:graphicFrameLocks xmlns:a="http://schemas.openxmlformats.org/drawingml/2006/main" noChangeAspect="1"/>
+            </wp:cNvGraphicFramePr>
+            <a:graphic xmlns:a="http://schemas.openxmlformats.org/drawingml/2006/main">
+              <a:graphicData uri="http://schemas.openxmlformats.org/drawingml/2006/picture">
+                <pic:pic xmlns:pic="http://schemas.openxmlformats.org/drawingml/2006/picture">
+                  <pic:nvPicPr>
+                    <pic:cNvPr id="4" name="Рисунок 4"/>
+                    <pic:cNvPicPr/>
+                  </pic:nvPicPr>
+                  <pic:blipFill>
+                    <a:blip r:embed="rId35" cstate="print">
+                      <a:extLst>
+                        <a:ext uri="{28A0092B-C50C-407E-A947-70E740481C1C}">
+                          <a14:useLocalDpi xmlns:a14="http://schemas.microsoft.com/office/drawing/2010/main" val="0"/>
+                        </a:ext>
+                      </a:extLst>
+                    </a:blip>
+                    <a:stretch>
+                      <a:fillRect/>
+                    </a:stretch>
+                  </pic:blipFill>
+                  <pic:spPr>
+                    <a:xfrm>
+                      <a:off x="0" y="0"/>
+                      <a:ext cx="6029960" cy="2826385"/>
+                    </a:xfrm>
+                    <a:prstGeom prst="rect">
+                      <a:avLst/>
+                    </a:prstGeom>
+                  </pic:spPr>
+                </pic:pic>
+              </a:graphicData>
+            </a:graphic>
+          </wp:inline>
+        </w:drawing>
+      </w:r>
+    </w:p>
+    <w:p>
+      <w:pPr>
         <w:pStyle w:val="ac"/>
         <w:numPr>
           <w:ilvl w:val="0"/>
@@ -9034,7 +9240,7 @@
                     </pic:cNvPicPr>
                   </pic:nvPicPr>
                   <pic:blipFill>
-                    <a:blip r:embed="rId34"/>
+                    <a:blip r:embed="rId36"/>
                     <a:stretch>
                       <a:fillRect/>
                     </a:stretch>
@@ -10914,7 +11120,7 @@
           <w:sz w:val="28"/>
         </w:rPr>
       </w:pPr>
-      <w:hyperlink r:id="rId35" w:history="1">
+      <w:hyperlink r:id="rId37" w:history="1">
         <w:r>
           <w:rPr>
             <w:rStyle w:val="a6"/>
@@ -14069,7 +14275,6 @@
     <w:name w:val="footer"/>
     <w:basedOn w:val="a"/>
     <w:uiPriority w:val="99"/>
-    <w:semiHidden/>
     <w:unhideWhenUsed/>
     <w:pPr>
       <w:tabs>

</xml_diff>